<commit_message>
cambio la forma de buscar la materia prima
</commit_message>
<xml_diff>
--- a/02. Modelado de Requerimientos/Modelo de Casos De Uso/Trazos/Deposito/103_Registar_Salidad_De_Materia_Prima.docx
+++ b/02. Modelado de Requerimientos/Modelo de Casos De Uso/Trazos/Deposito/103_Registar_Salidad_De_Materia_Prima.docx
@@ -1551,16 +1551,28 @@
               <w:t xml:space="preserve"> </w:t>
             </w:r>
             <w:r>
-              <w:t xml:space="preserve">para cada materia prima, </w:t>
-            </w:r>
-            <w:r>
-              <w:t>solicita el código de la materia prima a</w:t>
-            </w:r>
-            <w:r>
-              <w:t xml:space="preserve"> retirar</w:t>
-            </w:r>
-            <w:r>
-              <w:t>.</w:t>
+              <w:t xml:space="preserve">muestra </w:t>
+            </w:r>
+            <w:r>
+              <w:t xml:space="preserve">las materias primas con los siguientes datos: </w:t>
+            </w:r>
+            <w:r>
+              <w:t>el nombre, código</w:t>
+            </w:r>
+            <w:r>
+              <w:t>,</w:t>
+            </w:r>
+            <w:r>
+              <w:t xml:space="preserve"> unidad de medida</w:t>
+            </w:r>
+            <w:r>
+              <w:t>,</w:t>
+            </w:r>
+            <w:r>
+              <w:t xml:space="preserve"> descripción</w:t>
+            </w:r>
+            <w:r>
+              <w:t xml:space="preserve"> y cantidad disponible en stock de la materia prima.</w:t>
             </w:r>
           </w:p>
         </w:tc>
@@ -1605,168 +1617,7 @@
               <w:ind w:hanging="198"/>
             </w:pPr>
             <w:r>
-              <w:t>El EDMP conoce el código y lo ingresa.</w:t>
-            </w:r>
-          </w:p>
-        </w:tc>
-        <w:tc>
-          <w:tcPr>
-            <w:tcW w:w="4309" w:type="dxa"/>
-            <w:gridSpan w:val="6"/>
-            <w:tcBorders>
-              <w:top w:val="single" w:sz="4" w:space="0" w:color="auto"/>
-              <w:left w:val="single" w:sz="4" w:space="0" w:color="auto"/>
-              <w:bottom w:val="single" w:sz="4" w:space="0" w:color="auto"/>
-              <w:right w:val="single" w:sz="4" w:space="0" w:color="auto"/>
-            </w:tcBorders>
-          </w:tcPr>
-          <w:p>
-            <w:pPr>
-              <w:pStyle w:val="Prrafodelista"/>
-              <w:numPr>
-                <w:ilvl w:val="1"/>
-                <w:numId w:val="3"/>
-              </w:numPr>
-              <w:tabs>
-                <w:tab w:val="clear" w:pos="690"/>
-                <w:tab w:val="num" w:pos="372"/>
-              </w:tabs>
-              <w:ind w:left="230" w:hanging="230"/>
-            </w:pPr>
-            <w:r>
-              <w:t>El EDMP no conoce el código.</w:t>
-            </w:r>
-          </w:p>
-          <w:p>
-            <w:pPr>
-              <w:pStyle w:val="Prrafodelista"/>
-              <w:numPr>
-                <w:ilvl w:val="2"/>
-                <w:numId w:val="3"/>
-              </w:numPr>
-            </w:pPr>
-            <w:r>
-              <w:t>El EDMP selecciona la opción de búsqueda de materia prima.</w:t>
-            </w:r>
-          </w:p>
-          <w:p>
-            <w:pPr>
-              <w:pStyle w:val="Prrafodelista"/>
-              <w:numPr>
-                <w:ilvl w:val="2"/>
-                <w:numId w:val="3"/>
-              </w:numPr>
-            </w:pPr>
-            <w:r>
-              <w:t xml:space="preserve">Se llama el </w:t>
-            </w:r>
-            <w:r>
-              <w:rPr>
-                <w:i/>
-              </w:rPr>
-              <w:t>CU 116</w:t>
-            </w:r>
-            <w:r>
-              <w:rPr>
-                <w:i/>
-              </w:rPr>
-              <w:t>. Consultar Materia Prima</w:t>
-            </w:r>
-            <w:r>
-              <w:rPr>
-                <w:i/>
-              </w:rPr>
-              <w:t>.</w:t>
-            </w:r>
-          </w:p>
-          <w:p>
-            <w:pPr>
-              <w:pStyle w:val="Prrafodelista"/>
-              <w:numPr>
-                <w:ilvl w:val="3"/>
-                <w:numId w:val="3"/>
-              </w:numPr>
-            </w:pPr>
-            <w:r>
-              <w:t>El CU no tuvo éxito</w:t>
-            </w:r>
-            <w:r>
-              <w:t>.</w:t>
-            </w:r>
-          </w:p>
-          <w:p>
-            <w:pPr>
-              <w:pStyle w:val="Prrafodelista"/>
-              <w:numPr>
-                <w:ilvl w:val="4"/>
-                <w:numId w:val="3"/>
-              </w:numPr>
-            </w:pPr>
-            <w:r>
-              <w:t>Se regresa al paso 3.</w:t>
-            </w:r>
-          </w:p>
-          <w:p>
-            <w:pPr>
-              <w:pStyle w:val="Prrafodelista"/>
-              <w:numPr>
-                <w:ilvl w:val="3"/>
-                <w:numId w:val="3"/>
-              </w:numPr>
-            </w:pPr>
-            <w:r>
-              <w:t>El CU tuvo éxito.</w:t>
-            </w:r>
-          </w:p>
-        </w:tc>
-      </w:tr>
-      <w:tr>
-        <w:tc>
-          <w:tcPr>
-            <w:tcW w:w="4304" w:type="dxa"/>
-            <w:gridSpan w:val="6"/>
-            <w:tcBorders>
-              <w:top w:val="single" w:sz="4" w:space="0" w:color="auto"/>
-              <w:left w:val="single" w:sz="4" w:space="0" w:color="auto"/>
-              <w:bottom w:val="single" w:sz="4" w:space="0" w:color="auto"/>
-              <w:right w:val="single" w:sz="4" w:space="0" w:color="auto"/>
-            </w:tcBorders>
-          </w:tcPr>
-          <w:p>
-            <w:pPr>
-              <w:pStyle w:val="Prrafodelista"/>
-              <w:numPr>
-                <w:ilvl w:val="0"/>
-                <w:numId w:val="3"/>
-              </w:numPr>
-              <w:ind w:hanging="198"/>
-            </w:pPr>
-            <w:r>
-              <w:t xml:space="preserve">El </w:t>
-            </w:r>
-            <w:r>
-              <w:t>Sistema</w:t>
-            </w:r>
-            <w:r>
-              <w:t xml:space="preserve"> </w:t>
-            </w:r>
-            <w:r>
-              <w:t>muestra el nombre, código</w:t>
-            </w:r>
-            <w:r>
-              <w:t>,</w:t>
-            </w:r>
-            <w:r>
-              <w:t xml:space="preserve"> unidad de medida</w:t>
-            </w:r>
-            <w:r>
-              <w:t>,</w:t>
-            </w:r>
-            <w:r>
-              <w:t xml:space="preserve"> descripción</w:t>
-            </w:r>
-            <w:r>
-              <w:t xml:space="preserve"> y cantidad disponible en stock de la materia prima.</w:t>
+              <w:t>El EDMP selecciona la materia prima deseada.</w:t>
             </w:r>
           </w:p>
         </w:tc>
@@ -2011,11 +1862,7 @@
               <w:t>Sistema</w:t>
             </w:r>
             <w:r>
-              <w:t xml:space="preserve"> solicita se ingrese nuevamente la cantidad de salida de </w:t>
-            </w:r>
-            <w:r>
-              <w:lastRenderedPageBreak/>
-              <w:t>materia prima.</w:t>
+              <w:t xml:space="preserve"> solicita se ingrese nuevamente la cantidad de salida de materia prima.</w:t>
             </w:r>
           </w:p>
           <w:p>
@@ -2067,7 +1914,6 @@
               <w:ind w:hanging="198"/>
             </w:pPr>
             <w:r>
-              <w:lastRenderedPageBreak/>
               <w:t>El sistema solicita el código del producto a fabricar.</w:t>
             </w:r>
           </w:p>
@@ -2123,6 +1969,8 @@
             <w:r>
               <w:t>El EDMP conoce el código del producto a fabricar y lo ingresa.</w:t>
             </w:r>
+            <w:bookmarkStart w:id="1" w:name="_GoBack"/>
+            <w:bookmarkEnd w:id="1"/>
           </w:p>
         </w:tc>
         <w:tc>
@@ -2162,6 +2010,7 @@
               </w:numPr>
             </w:pPr>
             <w:r>
+              <w:lastRenderedPageBreak/>
               <w:t>El EDMP busca el producto  mediante la opción “Consultar Producto”.</w:t>
             </w:r>
           </w:p>
@@ -2176,8 +2025,6 @@
             <w:r>
               <w:t>Se llama al CU 111. Consultar Producto.</w:t>
             </w:r>
-            <w:bookmarkStart w:id="1" w:name="_GoBack"/>
-            <w:bookmarkEnd w:id="1"/>
           </w:p>
           <w:p>
             <w:pPr>
@@ -2290,6 +2137,7 @@
               <w:ind w:hanging="198"/>
             </w:pPr>
             <w:r>
+              <w:lastRenderedPageBreak/>
               <w:t>El sistema busca y muestra los datos del producto a fabricar.</w:t>
             </w:r>
           </w:p>
@@ -2856,14 +2704,7 @@
               <w:rPr>
                 <w:b/>
               </w:rPr>
-              <w:t xml:space="preserve">CU al que se </w:t>
-            </w:r>
-            <w:r>
-              <w:rPr>
-                <w:b/>
-              </w:rPr>
-              <w:lastRenderedPageBreak/>
-              <w:t>Extiende</w:t>
+              <w:t>CU al que se Extiende</w:t>
             </w:r>
             <w:r>
               <w:rPr>
@@ -2886,7 +2727,6 @@
           </w:tcPr>
           <w:p>
             <w:r>
-              <w:lastRenderedPageBreak/>
               <w:t>No aplica</w:t>
             </w:r>
           </w:p>
@@ -2913,7 +2753,6 @@
               <w:rPr>
                 <w:b/>
               </w:rPr>
-              <w:lastRenderedPageBreak/>
               <w:t>CU de Generalización</w:t>
             </w:r>
             <w:r>

</xml_diff>

<commit_message>
se agrego fecha de creacion al lote
</commit_message>
<xml_diff>
--- a/02. Modelado de Requerimientos/Modelo de Casos De Uso/Trazos/Deposito/103_Registar_Salidad_De_Materia_Prima.docx
+++ b/02. Modelado de Requerimientos/Modelo de Casos De Uso/Trazos/Deposito/103_Registar_Salidad_De_Materia_Prima.docx
@@ -1497,8 +1497,13 @@
               <w:t xml:space="preserve">genera y </w:t>
             </w:r>
             <w:r>
-              <w:t>muestra el número de lote de producción para el cual se está retirando materia prima.</w:t>
-            </w:r>
+              <w:t xml:space="preserve">muestra el número de lote de producción para el cual </w:t>
+            </w:r>
+            <w:r>
+              <w:t>se está retirando materia prima y la fecha de creación del mismo.</w:t>
+            </w:r>
+            <w:bookmarkStart w:id="1" w:name="_GoBack"/>
+            <w:bookmarkEnd w:id="1"/>
           </w:p>
         </w:tc>
         <w:tc>
@@ -1967,10 +1972,12 @@
               <w:ind w:hanging="198"/>
             </w:pPr>
             <w:r>
-              <w:t>El EDMP conoce el código del producto a fabricar y lo ingresa.</w:t>
-            </w:r>
-            <w:bookmarkStart w:id="1" w:name="_GoBack"/>
-            <w:bookmarkEnd w:id="1"/>
+              <w:t xml:space="preserve">El EDMP conoce el código del producto a </w:t>
+            </w:r>
+            <w:r>
+              <w:lastRenderedPageBreak/>
+              <w:t>fabricar y lo ingresa.</w:t>
+            </w:r>
           </w:p>
         </w:tc>
         <w:tc>
@@ -1998,7 +2005,12 @@
               <w:ind w:left="230" w:hanging="230"/>
             </w:pPr>
             <w:r>
-              <w:t>El EDMP no conoce el código del producto a fabricar.</w:t>
+              <w:lastRenderedPageBreak/>
+              <w:t xml:space="preserve">El EDMP no conoce el código del </w:t>
+            </w:r>
+            <w:r>
+              <w:lastRenderedPageBreak/>
+              <w:t>producto a fabricar.</w:t>
             </w:r>
           </w:p>
           <w:p>
@@ -2010,7 +2022,6 @@
               </w:numPr>
             </w:pPr>
             <w:r>
-              <w:lastRenderedPageBreak/>
               <w:t>El EDMP busca el producto  mediante la opción “Consultar Producto”.</w:t>
             </w:r>
           </w:p>

</xml_diff>